<commit_message>
Completed parts a, b, c of assignment
</commit_message>
<xml_diff>
--- a/submissions/parts/Knisely_HW4.docx
+++ b/submissions/parts/Knisely_HW4.docx
@@ -56,6 +56,13 @@
                 <w:szCs w:val="28"/>
               </w:rPr>
             </w:pPr>
+            <w:r>
+              <w:rPr>
+                <w:sz w:val="28"/>
+                <w:szCs w:val="28"/>
+              </w:rPr>
+              <w:t>2.5873</w:t>
+            </w:r>
           </w:p>
         </w:tc>
       </w:tr>
@@ -111,6 +118,13 @@
                 <w:szCs w:val="28"/>
               </w:rPr>
             </w:pPr>
+            <w:r>
+              <w:rPr>
+                <w:sz w:val="28"/>
+                <w:szCs w:val="28"/>
+              </w:rPr>
+              <w:t>1.1943</w:t>
+            </w:r>
           </w:p>
         </w:tc>
       </w:tr>
@@ -174,6 +188,13 @@
                 <w:szCs w:val="28"/>
               </w:rPr>
             </w:pPr>
+            <w:r>
+              <w:rPr>
+                <w:sz w:val="28"/>
+                <w:szCs w:val="28"/>
+              </w:rPr>
+              <w:t>0.0057353</w:t>
+            </w:r>
           </w:p>
         </w:tc>
       </w:tr>
@@ -229,6 +250,13 @@
                 <w:szCs w:val="28"/>
               </w:rPr>
             </w:pPr>
+            <w:r>
+              <w:rPr>
+                <w:sz w:val="28"/>
+                <w:szCs w:val="28"/>
+              </w:rPr>
+              <w:t>2.0014</w:t>
+            </w:r>
           </w:p>
         </w:tc>
       </w:tr>
@@ -292,6 +320,13 @@
                 <w:szCs w:val="28"/>
               </w:rPr>
             </w:pPr>
+            <w:r>
+              <w:rPr>
+                <w:sz w:val="28"/>
+                <w:szCs w:val="28"/>
+              </w:rPr>
+              <w:t>1.1384</w:t>
+            </w:r>
           </w:p>
         </w:tc>
       </w:tr>
@@ -363,6 +398,13 @@
                 <w:szCs w:val="28"/>
               </w:rPr>
             </w:pPr>
+            <w:r>
+              <w:rPr>
+                <w:sz w:val="28"/>
+                <w:szCs w:val="28"/>
+              </w:rPr>
+              <w:t>2.2029e-005</w:t>
+            </w:r>
           </w:p>
         </w:tc>
       </w:tr>
@@ -446,6 +488,13 @@
                 <w:szCs w:val="28"/>
               </w:rPr>
             </w:pPr>
+            <w:r>
+              <w:rPr>
+                <w:sz w:val="28"/>
+                <w:szCs w:val="28"/>
+              </w:rPr>
+              <w:t>0.66726</w:t>
+            </w:r>
           </w:p>
         </w:tc>
       </w:tr>
@@ -509,6 +558,13 @@
                 <w:szCs w:val="28"/>
               </w:rPr>
             </w:pPr>
+            <w:r>
+              <w:rPr>
+                <w:sz w:val="28"/>
+                <w:szCs w:val="28"/>
+              </w:rPr>
+              <w:t>1.2142</w:t>
+            </w:r>
           </w:p>
         </w:tc>
       </w:tr>
@@ -580,6 +636,13 @@
                 <w:szCs w:val="28"/>
               </w:rPr>
             </w:pPr>
+            <w:r>
+              <w:rPr>
+                <w:sz w:val="28"/>
+                <w:szCs w:val="28"/>
+              </w:rPr>
+              <w:t>0.062196</w:t>
+            </w:r>
           </w:p>
         </w:tc>
       </w:tr>
@@ -643,6 +706,13 @@
                 <w:szCs w:val="28"/>
               </w:rPr>
             </w:pPr>
+            <w:r>
+              <w:rPr>
+                <w:sz w:val="28"/>
+                <w:szCs w:val="28"/>
+              </w:rPr>
+              <w:t>0.97704</w:t>
+            </w:r>
           </w:p>
         </w:tc>
       </w:tr>
@@ -714,6 +784,13 @@
                 <w:szCs w:val="28"/>
               </w:rPr>
             </w:pPr>
+            <w:r>
+              <w:rPr>
+                <w:sz w:val="28"/>
+                <w:szCs w:val="28"/>
+              </w:rPr>
+              <w:t>1.1411</w:t>
+            </w:r>
           </w:p>
         </w:tc>
       </w:tr>
@@ -793,6 +870,15 @@
                 <w:szCs w:val="28"/>
               </w:rPr>
             </w:pPr>
+            <w:r>
+              <w:rPr>
+                <w:sz w:val="28"/>
+                <w:szCs w:val="28"/>
+              </w:rPr>
+              <w:t>0.0042072</w:t>
+            </w:r>
+            <w:bookmarkStart w:id="0" w:name="_GoBack"/>
+            <w:bookmarkEnd w:id="0"/>
           </w:p>
         </w:tc>
       </w:tr>
@@ -804,8 +890,54 @@
           <w:szCs w:val="28"/>
         </w:rPr>
       </w:pPr>
-      <w:bookmarkStart w:id="0" w:name="_GoBack"/>
-      <w:bookmarkEnd w:id="0"/>
+    </w:p>
+    <w:p>
+      <w:pPr>
+        <w:rPr>
+          <w:sz w:val="28"/>
+          <w:szCs w:val="28"/>
+        </w:rPr>
+      </w:pPr>
+      <w:r>
+        <w:rPr>
+          <w:noProof/>
+        </w:rPr>
+        <w:drawing>
+          <wp:inline distT="0" distB="0" distL="0" distR="0" wp14:anchorId="55E56097" wp14:editId="7EE23BBD">
+            <wp:extent cx="5943600" cy="4447540"/>
+            <wp:effectExtent l="0" t="0" r="0" b="0"/>
+            <wp:docPr id="1" name="Picture 1"/>
+            <wp:cNvGraphicFramePr>
+              <a:graphicFrameLocks xmlns:a="http://schemas.openxmlformats.org/drawingml/2006/main" noChangeAspect="1"/>
+            </wp:cNvGraphicFramePr>
+            <a:graphic xmlns:a="http://schemas.openxmlformats.org/drawingml/2006/main">
+              <a:graphicData uri="http://schemas.openxmlformats.org/drawingml/2006/picture">
+                <pic:pic xmlns:pic="http://schemas.openxmlformats.org/drawingml/2006/picture">
+                  <pic:nvPicPr>
+                    <pic:cNvPr id="1" name=""/>
+                    <pic:cNvPicPr/>
+                  </pic:nvPicPr>
+                  <pic:blipFill>
+                    <a:blip r:embed="rId4"/>
+                    <a:stretch>
+                      <a:fillRect/>
+                    </a:stretch>
+                  </pic:blipFill>
+                  <pic:spPr>
+                    <a:xfrm>
+                      <a:off x="0" y="0"/>
+                      <a:ext cx="5943600" cy="4447540"/>
+                    </a:xfrm>
+                    <a:prstGeom prst="rect">
+                      <a:avLst/>
+                    </a:prstGeom>
+                  </pic:spPr>
+                </pic:pic>
+              </a:graphicData>
+            </a:graphic>
+          </wp:inline>
+        </w:drawing>
+      </w:r>
     </w:p>
     <w:sectPr>
       <w:pgSz w:w="12240" w:h="15840"/>

</xml_diff>

<commit_message>
Completed plots for part d
</commit_message>
<xml_diff>
--- a/submissions/parts/Knisely_HW4.docx
+++ b/submissions/parts/Knisely_HW4.docx
@@ -24,8 +24,6 @@
                 <w:szCs w:val="28"/>
               </w:rPr>
             </w:pPr>
-            <w:proofErr w:type="spellStart"/>
-            <w:proofErr w:type="gramStart"/>
             <w:r>
               <w:rPr>
                 <w:sz w:val="28"/>
@@ -41,8 +39,6 @@
               </w:rPr>
               <w:t>CDS,coarse</w:t>
             </w:r>
-            <w:proofErr w:type="spellEnd"/>
-            <w:proofErr w:type="gramEnd"/>
           </w:p>
         </w:tc>
         <w:tc>
@@ -78,7 +74,6 @@
                 <w:szCs w:val="28"/>
               </w:rPr>
             </w:pPr>
-            <w:proofErr w:type="spellStart"/>
             <w:r>
               <w:rPr>
                 <w:sz w:val="28"/>
@@ -86,25 +81,14 @@
               </w:rPr>
               <w:t>φ</w:t>
             </w:r>
-            <w:proofErr w:type="gramStart"/>
-            <w:r>
-              <w:rPr>
-                <w:sz w:val="28"/>
-                <w:szCs w:val="28"/>
-                <w:vertAlign w:val="subscript"/>
-              </w:rPr>
-              <w:t>CDS,coarse</w:t>
-            </w:r>
-            <w:proofErr w:type="gramEnd"/>
-            <w:r>
-              <w:rPr>
-                <w:sz w:val="28"/>
-                <w:szCs w:val="28"/>
-                <w:vertAlign w:val="subscript"/>
-              </w:rPr>
-              <w:t>,RE</w:t>
-            </w:r>
-            <w:proofErr w:type="spellEnd"/>
+            <w:r>
+              <w:rPr>
+                <w:sz w:val="28"/>
+                <w:szCs w:val="28"/>
+                <w:vertAlign w:val="subscript"/>
+              </w:rPr>
+              <w:t>CDS,coarse,RE</w:t>
+            </w:r>
           </w:p>
         </w:tc>
         <w:tc>
@@ -140,7 +124,6 @@
                 <w:szCs w:val="28"/>
               </w:rPr>
             </w:pPr>
-            <w:proofErr w:type="spellStart"/>
             <w:r>
               <w:rPr>
                 <w:sz w:val="28"/>
@@ -148,7 +131,6 @@
               </w:rPr>
               <w:t>ε</w:t>
             </w:r>
-            <w:proofErr w:type="gramStart"/>
             <w:r>
               <w:rPr>
                 <w:sz w:val="28"/>
@@ -173,8 +155,6 @@
               </w:rPr>
               <w:t>CDS,coarse</w:t>
             </w:r>
-            <w:proofErr w:type="spellEnd"/>
-            <w:proofErr w:type="gramEnd"/>
           </w:p>
         </w:tc>
         <w:tc>
@@ -210,8 +190,6 @@
                 <w:szCs w:val="28"/>
               </w:rPr>
             </w:pPr>
-            <w:proofErr w:type="spellStart"/>
-            <w:proofErr w:type="gramStart"/>
             <w:r>
               <w:rPr>
                 <w:sz w:val="28"/>
@@ -235,8 +213,6 @@
               </w:rPr>
               <w:t>fine</w:t>
             </w:r>
-            <w:proofErr w:type="spellEnd"/>
-            <w:proofErr w:type="gramEnd"/>
           </w:p>
         </w:tc>
         <w:tc>
@@ -272,7 +248,6 @@
                 <w:szCs w:val="28"/>
               </w:rPr>
             </w:pPr>
-            <w:proofErr w:type="spellStart"/>
             <w:r>
               <w:rPr>
                 <w:sz w:val="28"/>
@@ -280,7 +255,6 @@
               </w:rPr>
               <w:t>φ</w:t>
             </w:r>
-            <w:proofErr w:type="gramStart"/>
             <w:r>
               <w:rPr>
                 <w:sz w:val="28"/>
@@ -297,7 +271,6 @@
               </w:rPr>
               <w:t>fine</w:t>
             </w:r>
-            <w:proofErr w:type="gramEnd"/>
             <w:r>
               <w:rPr>
                 <w:sz w:val="28"/>
@@ -306,7 +279,6 @@
               </w:rPr>
               <w:t>,RE</w:t>
             </w:r>
-            <w:proofErr w:type="spellEnd"/>
           </w:p>
         </w:tc>
         <w:tc>
@@ -342,7 +314,6 @@
                 <w:szCs w:val="28"/>
               </w:rPr>
             </w:pPr>
-            <w:proofErr w:type="spellStart"/>
             <w:r>
               <w:rPr>
                 <w:sz w:val="28"/>
@@ -350,7 +321,6 @@
               </w:rPr>
               <w:t>ε</w:t>
             </w:r>
-            <w:proofErr w:type="gramStart"/>
             <w:r>
               <w:rPr>
                 <w:sz w:val="28"/>
@@ -383,8 +353,6 @@
               </w:rPr>
               <w:t>fine</w:t>
             </w:r>
-            <w:proofErr w:type="spellEnd"/>
-            <w:proofErr w:type="gramEnd"/>
           </w:p>
         </w:tc>
         <w:tc>
@@ -448,8 +416,6 @@
                 <w:szCs w:val="28"/>
               </w:rPr>
             </w:pPr>
-            <w:proofErr w:type="spellStart"/>
-            <w:proofErr w:type="gramStart"/>
             <w:r>
               <w:rPr>
                 <w:sz w:val="28"/>
@@ -473,8 +439,6 @@
               </w:rPr>
               <w:t>DS,coarse</w:t>
             </w:r>
-            <w:proofErr w:type="spellEnd"/>
-            <w:proofErr w:type="gramEnd"/>
           </w:p>
         </w:tc>
         <w:tc>
@@ -510,7 +474,6 @@
                 <w:szCs w:val="28"/>
               </w:rPr>
             </w:pPr>
-            <w:proofErr w:type="spellStart"/>
             <w:r>
               <w:rPr>
                 <w:sz w:val="28"/>
@@ -518,7 +481,6 @@
               </w:rPr>
               <w:t>φ</w:t>
             </w:r>
-            <w:proofErr w:type="gramStart"/>
             <w:r>
               <w:rPr>
                 <w:sz w:val="28"/>
@@ -533,18 +495,8 @@
                 <w:szCs w:val="28"/>
                 <w:vertAlign w:val="subscript"/>
               </w:rPr>
-              <w:t>DS,coarse</w:t>
-            </w:r>
-            <w:proofErr w:type="gramEnd"/>
-            <w:r>
-              <w:rPr>
-                <w:sz w:val="28"/>
-                <w:szCs w:val="28"/>
-                <w:vertAlign w:val="subscript"/>
-              </w:rPr>
-              <w:t>,RE</w:t>
-            </w:r>
-            <w:proofErr w:type="spellEnd"/>
+              <w:t>DS,coarse,RE</w:t>
+            </w:r>
           </w:p>
         </w:tc>
         <w:tc>
@@ -580,7 +532,6 @@
                 <w:szCs w:val="28"/>
               </w:rPr>
             </w:pPr>
-            <w:proofErr w:type="spellStart"/>
             <w:r>
               <w:rPr>
                 <w:sz w:val="28"/>
@@ -588,7 +539,6 @@
               </w:rPr>
               <w:t>ε</w:t>
             </w:r>
-            <w:proofErr w:type="gramStart"/>
             <w:r>
               <w:rPr>
                 <w:sz w:val="28"/>
@@ -621,8 +571,6 @@
               </w:rPr>
               <w:t>DS,coarse</w:t>
             </w:r>
-            <w:proofErr w:type="spellEnd"/>
-            <w:proofErr w:type="gramEnd"/>
           </w:p>
         </w:tc>
         <w:tc>
@@ -658,8 +606,6 @@
                 <w:szCs w:val="28"/>
               </w:rPr>
             </w:pPr>
-            <w:proofErr w:type="spellStart"/>
-            <w:proofErr w:type="gramStart"/>
             <w:r>
               <w:rPr>
                 <w:sz w:val="28"/>
@@ -691,8 +637,6 @@
               </w:rPr>
               <w:t>fine</w:t>
             </w:r>
-            <w:proofErr w:type="spellEnd"/>
-            <w:proofErr w:type="gramEnd"/>
           </w:p>
         </w:tc>
         <w:tc>
@@ -728,7 +672,6 @@
                 <w:szCs w:val="28"/>
               </w:rPr>
             </w:pPr>
-            <w:proofErr w:type="spellStart"/>
             <w:r>
               <w:rPr>
                 <w:sz w:val="28"/>
@@ -736,7 +679,6 @@
               </w:rPr>
               <w:t>φ</w:t>
             </w:r>
-            <w:proofErr w:type="gramStart"/>
             <w:r>
               <w:rPr>
                 <w:sz w:val="28"/>
@@ -761,7 +703,6 @@
               </w:rPr>
               <w:t>fine</w:t>
             </w:r>
-            <w:proofErr w:type="gramEnd"/>
             <w:r>
               <w:rPr>
                 <w:sz w:val="28"/>
@@ -770,7 +711,6 @@
               </w:rPr>
               <w:t>,RE</w:t>
             </w:r>
-            <w:proofErr w:type="spellEnd"/>
           </w:p>
         </w:tc>
         <w:tc>
@@ -806,7 +746,6 @@
                 <w:szCs w:val="28"/>
               </w:rPr>
             </w:pPr>
-            <w:proofErr w:type="spellStart"/>
             <w:r>
               <w:rPr>
                 <w:sz w:val="28"/>
@@ -814,7 +753,6 @@
               </w:rPr>
               <w:t>ε</w:t>
             </w:r>
-            <w:proofErr w:type="gramStart"/>
             <w:r>
               <w:rPr>
                 <w:sz w:val="28"/>
@@ -855,8 +793,6 @@
               </w:rPr>
               <w:t>fine</w:t>
             </w:r>
-            <w:proofErr w:type="spellEnd"/>
-            <w:proofErr w:type="gramEnd"/>
           </w:p>
         </w:tc>
         <w:tc>
@@ -877,8 +813,6 @@
               </w:rPr>
               <w:t>0.0042072</w:t>
             </w:r>
-            <w:bookmarkStart w:id="0" w:name="_GoBack"/>
-            <w:bookmarkEnd w:id="0"/>
           </w:p>
         </w:tc>
       </w:tr>
@@ -938,6 +872,57 @@
           </wp:inline>
         </w:drawing>
       </w:r>
+    </w:p>
+    <w:p>
+      <w:pPr>
+        <w:rPr>
+          <w:sz w:val="28"/>
+          <w:szCs w:val="28"/>
+        </w:rPr>
+      </w:pPr>
+      <w:r>
+        <w:rPr>
+          <w:noProof/>
+        </w:rPr>
+        <w:lastRenderedPageBreak/>
+        <w:drawing>
+          <wp:inline distT="0" distB="0" distL="0" distR="0" wp14:anchorId="140B1527" wp14:editId="6D34B003">
+            <wp:extent cx="5943600" cy="4447540"/>
+            <wp:effectExtent l="0" t="0" r="0" b="0"/>
+            <wp:docPr id="2" name="Picture 2"/>
+            <wp:cNvGraphicFramePr>
+              <a:graphicFrameLocks xmlns:a="http://schemas.openxmlformats.org/drawingml/2006/main" noChangeAspect="1"/>
+            </wp:cNvGraphicFramePr>
+            <a:graphic xmlns:a="http://schemas.openxmlformats.org/drawingml/2006/main">
+              <a:graphicData uri="http://schemas.openxmlformats.org/drawingml/2006/picture">
+                <pic:pic xmlns:pic="http://schemas.openxmlformats.org/drawingml/2006/picture">
+                  <pic:nvPicPr>
+                    <pic:cNvPr id="1" name=""/>
+                    <pic:cNvPicPr/>
+                  </pic:nvPicPr>
+                  <pic:blipFill>
+                    <a:blip r:embed="rId5"/>
+                    <a:stretch>
+                      <a:fillRect/>
+                    </a:stretch>
+                  </pic:blipFill>
+                  <pic:spPr>
+                    <a:xfrm>
+                      <a:off x="0" y="0"/>
+                      <a:ext cx="5943600" cy="4447540"/>
+                    </a:xfrm>
+                    <a:prstGeom prst="rect">
+                      <a:avLst/>
+                    </a:prstGeom>
+                  </pic:spPr>
+                </pic:pic>
+              </a:graphicData>
+            </a:graphic>
+          </wp:inline>
+        </w:drawing>
+      </w:r>
+      <w:bookmarkStart w:id="0" w:name="_GoBack"/>
+      <w:bookmarkEnd w:id="0"/>
     </w:p>
     <w:sectPr>
       <w:pgSz w:w="12240" w:h="15840"/>

</xml_diff>